<commit_message>
Agg correcciones dadas por profesor
</commit_message>
<xml_diff>
--- a/Analisis/DOCUMENTO FINAL.docx
+++ b/Analisis/DOCUMENTO FINAL.docx
@@ -1478,59 +1478,19 @@
           <w:color w:val="44546A" w:themeColor="text2"/>
           <w:sz w:val="40"/>
           <w:szCs w:val="36"/>
-        </w:rPr>
-      </w:pPr>
-      <w:proofErr w:type="spellStart"/>
+          <w:lang w:val="en-US"/>
+        </w:rPr>
+      </w:pPr>
       <w:r>
         <w:rPr>
           <w:rFonts w:ascii="Showcard Gothic" w:hAnsi="Showcard Gothic"/>
           <w:color w:val="44546A" w:themeColor="text2"/>
           <w:sz w:val="40"/>
           <w:szCs w:val="36"/>
-        </w:rPr>
-        <w:t>World</w:t>
-      </w:r>
-      <w:proofErr w:type="spellEnd"/>
-      <w:r>
-        <w:rPr>
-          <w:rFonts w:ascii="Showcard Gothic" w:hAnsi="Showcard Gothic"/>
-          <w:color w:val="44546A" w:themeColor="text2"/>
-          <w:sz w:val="40"/>
-          <w:szCs w:val="36"/>
-        </w:rPr>
-        <w:t xml:space="preserve"> </w:t>
-      </w:r>
-      <w:proofErr w:type="spellStart"/>
-      <w:r>
-        <w:rPr>
-          <w:rFonts w:ascii="Showcard Gothic" w:hAnsi="Showcard Gothic"/>
-          <w:color w:val="44546A" w:themeColor="text2"/>
-          <w:sz w:val="40"/>
-          <w:szCs w:val="36"/>
-        </w:rPr>
-        <w:t>War</w:t>
-      </w:r>
-      <w:proofErr w:type="spellEnd"/>
-      <w:r>
-        <w:rPr>
-          <w:rFonts w:ascii="Showcard Gothic" w:hAnsi="Showcard Gothic"/>
-          <w:color w:val="44546A" w:themeColor="text2"/>
-          <w:sz w:val="40"/>
-          <w:szCs w:val="36"/>
-        </w:rPr>
-        <w:t xml:space="preserve"> III: The </w:t>
-      </w:r>
-      <w:proofErr w:type="spellStart"/>
-      <w:r>
-        <w:rPr>
-          <w:rFonts w:ascii="Showcard Gothic" w:hAnsi="Showcard Gothic"/>
-          <w:color w:val="44546A" w:themeColor="text2"/>
-          <w:sz w:val="40"/>
-          <w:szCs w:val="36"/>
-        </w:rPr>
-        <w:t>Mission</w:t>
-      </w:r>
-      <w:proofErr w:type="spellEnd"/>
+          <w:lang w:val="en-US"/>
+        </w:rPr>
+        <w:t>World War III: The Mission</w:t>
+      </w:r>
     </w:p>
     <w:p>
       <w:pPr>
@@ -1541,9 +1501,11 @@
           <w:bCs/>
           <w:sz w:val="26"/>
           <w:szCs w:val="26"/>
+          <w:lang w:val="en-US"/>
         </w:rPr>
       </w:pPr>
       <w:bookmarkStart w:id="0" w:name="_Toc135294218"/>
+      <w:proofErr w:type="spellStart"/>
       <w:r>
         <w:rPr>
           <w:rFonts w:ascii="Times New Roman" w:hAnsi="Times New Roman" w:cs="Times New Roman"/>
@@ -1551,10 +1513,12 @@
           <w:bCs/>
           <w:sz w:val="26"/>
           <w:szCs w:val="26"/>
+          <w:lang w:val="en-US"/>
         </w:rPr>
         <w:t>Descripción</w:t>
       </w:r>
       <w:bookmarkEnd w:id="0"/>
+      <w:proofErr w:type="spellEnd"/>
     </w:p>
     <w:p>
       <w:pPr>
@@ -2473,10 +2437,7 @@
         </w:numPr>
       </w:pPr>
       <w:r>
-        <w:t>Fórmulas</w:t>
-      </w:r>
-      <w:r>
-        <w:t xml:space="preserve"> para el desplazamiento de Avión, Bola de fuego, aves y bala:</w:t>
+        <w:t>Fórmulas para el desplazamiento de Avión, Bola de fuego, aves y bala:</w:t>
       </w:r>
     </w:p>
     <w:p>
@@ -2592,14 +2553,8 @@
         <w:tabs>
           <w:tab w:val="left" w:pos="2100"/>
         </w:tabs>
-        <w:rPr>
-          <w:strike/>
-        </w:rPr>
-      </w:pPr>
-      <w:r>
-        <w:rPr>
-          <w:strike/>
-        </w:rPr>
+      </w:pPr>
+      <w:r>
         <w:lastRenderedPageBreak/>
         <w:t>Fórmulas para recrear el movimiento semiparabolico de la bomba.</w:t>
       </w:r>
@@ -2614,7 +2569,6 @@
         <w:rPr>
           <w:b/>
           <w:bCs/>
-          <w:strike/>
         </w:rPr>
       </w:pPr>
       <w:proofErr w:type="spellStart"/>
@@ -2622,7 +2576,6 @@
         <w:rPr>
           <w:b/>
           <w:bCs/>
-          <w:strike/>
         </w:rPr>
         <w:t>Posy</w:t>
       </w:r>
@@ -2631,7 +2584,6 @@
         <w:rPr>
           <w:b/>
           <w:bCs/>
-          <w:strike/>
         </w:rPr>
         <w:t xml:space="preserve"> = 9.8*(tiempo*tiempo)</w:t>
       </w:r>
@@ -2646,7 +2598,6 @@
         <w:rPr>
           <w:b/>
           <w:bCs/>
-          <w:strike/>
         </w:rPr>
       </w:pPr>
       <w:proofErr w:type="spellStart"/>
@@ -2654,7 +2605,6 @@
         <w:rPr>
           <w:b/>
           <w:bCs/>
-          <w:strike/>
         </w:rPr>
         <w:t>Posx</w:t>
       </w:r>
@@ -2663,7 +2613,6 @@
         <w:rPr>
           <w:b/>
           <w:bCs/>
-          <w:strike/>
         </w:rPr>
         <w:t xml:space="preserve"> = Vo*tiempo</w:t>
       </w:r>
@@ -2678,14 +2627,12 @@
         <w:rPr>
           <w:b/>
           <w:bCs/>
-          <w:strike/>
-        </w:rPr>
-      </w:pPr>
-      <w:r>
-        <w:rPr>
-          <w:b/>
-          <w:bCs/>
-          <w:strike/>
+        </w:rPr>
+      </w:pPr>
+      <w:r>
+        <w:rPr>
+          <w:b/>
+          <w:bCs/>
         </w:rPr>
         <w:t>Velocidad = 9.8*tiempo</w:t>
       </w:r>
@@ -2697,22 +2644,13 @@
           <w:tab w:val="left" w:pos="2100"/>
         </w:tabs>
         <w:ind w:left="360"/>
-        <w:rPr>
-          <w:strike/>
-        </w:rPr>
       </w:pPr>
       <w:proofErr w:type="spellStart"/>
       <w:r>
-        <w:rPr>
-          <w:strike/>
-        </w:rPr>
         <w:t>Posy</w:t>
       </w:r>
       <w:proofErr w:type="spellEnd"/>
       <w:r>
-        <w:rPr>
-          <w:strike/>
-        </w:rPr>
         <w:t>: Posición en Y.</w:t>
       </w:r>
     </w:p>
@@ -2723,22 +2661,13 @@
           <w:tab w:val="left" w:pos="2100"/>
         </w:tabs>
         <w:ind w:left="360"/>
-        <w:rPr>
-          <w:strike/>
-        </w:rPr>
       </w:pPr>
       <w:proofErr w:type="spellStart"/>
       <w:r>
-        <w:rPr>
-          <w:strike/>
-        </w:rPr>
         <w:t>Posx</w:t>
       </w:r>
       <w:proofErr w:type="spellEnd"/>
       <w:r>
-        <w:rPr>
-          <w:strike/>
-        </w:rPr>
         <w:t>: Posición en X.</w:t>
       </w:r>
     </w:p>
@@ -2749,14 +2678,8 @@
           <w:tab w:val="left" w:pos="2100"/>
         </w:tabs>
         <w:ind w:left="360"/>
-        <w:rPr>
-          <w:strike/>
-        </w:rPr>
-      </w:pPr>
-      <w:r>
-        <w:rPr>
-          <w:strike/>
-        </w:rPr>
+      </w:pPr>
+      <w:r>
         <w:t>Vo: Velocidad inicial.</w:t>
       </w:r>
     </w:p>
@@ -2807,21 +2730,6 @@
         </w:numPr>
       </w:pPr>
       <w:r>
-        <w:t>El avión debe tener la capacidad de defenderse con una bomba disparada por el eje X.</w:t>
-      </w:r>
-    </w:p>
-    <w:p>
-      <w:pPr>
-        <w:pStyle w:val="Trabajos"/>
-        <w:ind w:left="720"/>
-        <w:rPr>
-          <w:strike/>
-        </w:rPr>
-      </w:pPr>
-      <w:r>
-        <w:rPr>
-          <w:strike/>
-        </w:rPr>
         <w:t>El avión debe tener la capacidad de defenderse de los obstáculos que se encuentren por debajo de este activando una bomba. (usar la fórmula de movimiento semiparabolico)</w:t>
       </w:r>
     </w:p>
@@ -2936,57 +2844,194 @@
       <w:pPr>
         <w:pStyle w:val="Trabajos"/>
         <w:ind w:left="720"/>
-      </w:pPr>
-      <w:r>
-        <w:rPr>
-          <w:b/>
-          <w:bCs/>
-        </w:rPr>
-        <w:t>Atributos:</w:t>
+        <w:rPr>
+          <w:lang w:val="en-US"/>
+        </w:rPr>
+      </w:pPr>
+      <w:proofErr w:type="spellStart"/>
+      <w:r>
+        <w:rPr>
+          <w:b/>
+          <w:bCs/>
+          <w:lang w:val="en-US"/>
+        </w:rPr>
+        <w:t>Atributos</w:t>
+      </w:r>
+      <w:proofErr w:type="spellEnd"/>
+      <w:r>
+        <w:rPr>
+          <w:b/>
+          <w:bCs/>
+          <w:lang w:val="en-US"/>
+        </w:rPr>
+        <w:t>:</w:t>
       </w:r>
     </w:p>
     <w:p>
       <w:pPr>
         <w:pStyle w:val="Trabajos"/>
         <w:ind w:left="720"/>
-      </w:pPr>
+        <w:rPr>
+          <w:lang w:val="en-US"/>
+        </w:rPr>
+      </w:pPr>
+      <w:r>
+        <w:rPr>
+          <w:lang w:val="en-US"/>
+        </w:rPr>
+        <w:t xml:space="preserve">Double </w:t>
+      </w:r>
       <w:proofErr w:type="spellStart"/>
       <w:r>
-        <w:t>Double</w:t>
+        <w:rPr>
+          <w:lang w:val="en-US"/>
+        </w:rPr>
+        <w:t>posx</w:t>
       </w:r>
       <w:proofErr w:type="spellEnd"/>
       <w:r>
+        <w:rPr>
+          <w:lang w:val="en-US"/>
+        </w:rPr>
+        <w:t xml:space="preserve">, posy, </w:t>
+      </w:r>
+      <w:proofErr w:type="gramStart"/>
+      <w:r>
+        <w:rPr>
+          <w:lang w:val="en-US"/>
+        </w:rPr>
+        <w:t>radio;</w:t>
+      </w:r>
+      <w:proofErr w:type="gramEnd"/>
+    </w:p>
+    <w:p>
+      <w:pPr>
+        <w:pStyle w:val="Trabajos"/>
+        <w:ind w:left="720"/>
+      </w:pPr>
+      <w:proofErr w:type="spellStart"/>
+      <w:r>
+        <w:t>Int</w:t>
+      </w:r>
+      <w:proofErr w:type="spellEnd"/>
+      <w:r>
+        <w:t xml:space="preserve"> velocidad, vida;</w:t>
+      </w:r>
+    </w:p>
+    <w:p>
+      <w:pPr>
+        <w:pStyle w:val="Trabajos"/>
+        <w:ind w:left="720"/>
+        <w:rPr>
+          <w:b/>
+          <w:bCs/>
+        </w:rPr>
+      </w:pPr>
+      <w:proofErr w:type="spellStart"/>
+      <w:r>
+        <w:rPr>
+          <w:b/>
+          <w:bCs/>
+        </w:rPr>
+        <w:t>Metodos</w:t>
+      </w:r>
+      <w:proofErr w:type="spellEnd"/>
+      <w:r>
+        <w:rPr>
+          <w:b/>
+          <w:bCs/>
+        </w:rPr>
+        <w:t>:</w:t>
+      </w:r>
+    </w:p>
+    <w:p>
+      <w:pPr>
+        <w:pStyle w:val="Trabajos"/>
+        <w:ind w:left="720"/>
+        <w:rPr>
+          <w:b/>
+          <w:bCs/>
+        </w:rPr>
+      </w:pPr>
+      <w:proofErr w:type="spellStart"/>
+      <w:proofErr w:type="gramStart"/>
+      <w:r>
+        <w:rPr>
+          <w:b/>
+          <w:bCs/>
+        </w:rPr>
+        <w:t>Avion</w:t>
+      </w:r>
+      <w:proofErr w:type="spellEnd"/>
+      <w:r>
+        <w:t>(</w:t>
+      </w:r>
+      <w:proofErr w:type="spellStart"/>
+      <w:proofErr w:type="gramEnd"/>
+      <w:r>
+        <w:t>double</w:t>
+      </w:r>
+      <w:proofErr w:type="spellEnd"/>
+      <w:r>
         <w:t xml:space="preserve"> </w:t>
       </w:r>
       <w:proofErr w:type="spellStart"/>
       <w:r>
-        <w:t>posx</w:t>
+        <w:t>x,double</w:t>
       </w:r>
       <w:proofErr w:type="spellEnd"/>
       <w:r>
-        <w:t xml:space="preserve">, </w:t>
+        <w:t xml:space="preserve"> </w:t>
       </w:r>
       <w:proofErr w:type="spellStart"/>
       <w:r>
-        <w:t>posy</w:t>
+        <w:t>y,int</w:t>
       </w:r>
       <w:proofErr w:type="spellEnd"/>
       <w:r>
-        <w:t>, radio;</w:t>
+        <w:t xml:space="preserve"> r);</w:t>
       </w:r>
     </w:p>
     <w:p>
       <w:pPr>
         <w:pStyle w:val="Trabajos"/>
         <w:ind w:left="720"/>
+        <w:rPr>
+          <w:b/>
+          <w:bCs/>
+        </w:rPr>
       </w:pPr>
       <w:proofErr w:type="spellStart"/>
       <w:r>
-        <w:t>Int</w:t>
+        <w:rPr>
+          <w:b/>
+          <w:bCs/>
+        </w:rPr>
+        <w:t>Void</w:t>
       </w:r>
       <w:proofErr w:type="spellEnd"/>
       <w:r>
-        <w:t xml:space="preserve"> velocidad, vida;</w:t>
+        <w:rPr>
+          <w:b/>
+          <w:bCs/>
+        </w:rPr>
+        <w:t xml:space="preserve"> </w:t>
+      </w:r>
+      <w:proofErr w:type="spellStart"/>
+      <w:r>
+        <w:rPr>
+          <w:b/>
+          <w:bCs/>
+        </w:rPr>
+        <w:t>MovArriba</w:t>
+      </w:r>
+      <w:proofErr w:type="spellEnd"/>
+      <w:r>
+        <w:rPr>
+          <w:b/>
+          <w:bCs/>
+        </w:rPr>
+        <w:t>;</w:t>
       </w:r>
     </w:p>
     <w:p>
@@ -3004,7 +3049,7 @@
           <w:b/>
           <w:bCs/>
         </w:rPr>
-        <w:t>Metodos</w:t>
+        <w:t>Void</w:t>
       </w:r>
       <w:proofErr w:type="spellEnd"/>
       <w:r>
@@ -3012,7 +3057,23 @@
           <w:b/>
           <w:bCs/>
         </w:rPr>
-        <w:t>:</w:t>
+        <w:t xml:space="preserve"> </w:t>
+      </w:r>
+      <w:proofErr w:type="spellStart"/>
+      <w:r>
+        <w:rPr>
+          <w:b/>
+          <w:bCs/>
+        </w:rPr>
+        <w:t>MovAbajo</w:t>
+      </w:r>
+      <w:proofErr w:type="spellEnd"/>
+      <w:r>
+        <w:rPr>
+          <w:b/>
+          <w:bCs/>
+        </w:rPr>
+        <w:t>;</w:t>
       </w:r>
     </w:p>
     <w:p>
@@ -3026,143 +3087,13 @@
       </w:pPr>
       <w:proofErr w:type="spellStart"/>
       <w:r>
-        <w:rPr>
-          <w:b/>
-          <w:bCs/>
-        </w:rPr>
-        <w:t>Avion</w:t>
+        <w:t>void</w:t>
       </w:r>
       <w:proofErr w:type="spellEnd"/>
       <w:r>
-        <w:t>(</w:t>
-      </w:r>
-      <w:proofErr w:type="spellStart"/>
-      <w:r>
-        <w:t>double</w:t>
-      </w:r>
-      <w:proofErr w:type="spellEnd"/>
-      <w:r>
         <w:t xml:space="preserve"> </w:t>
       </w:r>
-      <w:proofErr w:type="spellStart"/>
-      <w:r>
-        <w:t>x,double</w:t>
-      </w:r>
-      <w:proofErr w:type="spellEnd"/>
-      <w:r>
-        <w:t xml:space="preserve"> </w:t>
-      </w:r>
-      <w:proofErr w:type="spellStart"/>
-      <w:r>
-        <w:t>y,int</w:t>
-      </w:r>
-      <w:proofErr w:type="spellEnd"/>
-      <w:r>
-        <w:t xml:space="preserve"> r);</w:t>
-      </w:r>
-    </w:p>
-    <w:p>
-      <w:pPr>
-        <w:pStyle w:val="Trabajos"/>
-        <w:ind w:left="720"/>
-        <w:rPr>
-          <w:b/>
-          <w:bCs/>
-        </w:rPr>
-      </w:pPr>
-      <w:proofErr w:type="spellStart"/>
-      <w:r>
-        <w:rPr>
-          <w:b/>
-          <w:bCs/>
-        </w:rPr>
-        <w:t>Void</w:t>
-      </w:r>
-      <w:proofErr w:type="spellEnd"/>
-      <w:r>
-        <w:rPr>
-          <w:b/>
-          <w:bCs/>
-        </w:rPr>
-        <w:t xml:space="preserve"> </w:t>
-      </w:r>
-      <w:proofErr w:type="spellStart"/>
-      <w:r>
-        <w:rPr>
-          <w:b/>
-          <w:bCs/>
-        </w:rPr>
-        <w:t>MovArriba</w:t>
-      </w:r>
-      <w:proofErr w:type="spellEnd"/>
-      <w:r>
-        <w:rPr>
-          <w:b/>
-          <w:bCs/>
-        </w:rPr>
-        <w:t>;</w:t>
-      </w:r>
-    </w:p>
-    <w:p>
-      <w:pPr>
-        <w:pStyle w:val="Trabajos"/>
-        <w:ind w:left="720"/>
-        <w:rPr>
-          <w:b/>
-          <w:bCs/>
-        </w:rPr>
-      </w:pPr>
-      <w:proofErr w:type="spellStart"/>
-      <w:r>
-        <w:rPr>
-          <w:b/>
-          <w:bCs/>
-        </w:rPr>
-        <w:lastRenderedPageBreak/>
-        <w:t>Void</w:t>
-      </w:r>
-      <w:proofErr w:type="spellEnd"/>
-      <w:r>
-        <w:rPr>
-          <w:b/>
-          <w:bCs/>
-        </w:rPr>
-        <w:t xml:space="preserve"> </w:t>
-      </w:r>
-      <w:proofErr w:type="spellStart"/>
-      <w:r>
-        <w:rPr>
-          <w:b/>
-          <w:bCs/>
-        </w:rPr>
-        <w:t>MovAbajo</w:t>
-      </w:r>
-      <w:proofErr w:type="spellEnd"/>
-      <w:r>
-        <w:rPr>
-          <w:b/>
-          <w:bCs/>
-        </w:rPr>
-        <w:t>;</w:t>
-      </w:r>
-    </w:p>
-    <w:p>
-      <w:pPr>
-        <w:pStyle w:val="Trabajos"/>
-        <w:ind w:left="720"/>
-        <w:rPr>
-          <w:b/>
-          <w:bCs/>
-        </w:rPr>
-      </w:pPr>
-      <w:proofErr w:type="spellStart"/>
-      <w:r>
-        <w:t>void</w:t>
-      </w:r>
-      <w:proofErr w:type="spellEnd"/>
-      <w:r>
-        <w:t xml:space="preserve"> </w:t>
-      </w:r>
+      <w:proofErr w:type="gramStart"/>
       <w:r>
         <w:rPr>
           <w:b/>
@@ -3177,7 +3108,15 @@
           <w:b/>
           <w:bCs/>
         </w:rPr>
-        <w:t>(…);</w:t>
+        <w:t>(</w:t>
+      </w:r>
+      <w:proofErr w:type="gramEnd"/>
+      <w:r>
+        <w:rPr>
+          <w:b/>
+          <w:bCs/>
+        </w:rPr>
+        <w:t>…);</w:t>
       </w:r>
     </w:p>
     <w:p>
@@ -3193,6 +3132,7 @@
           <w:b/>
           <w:bCs/>
         </w:rPr>
+        <w:lastRenderedPageBreak/>
         <w:t>Bala:</w:t>
       </w:r>
       <w:r>
@@ -3203,140 +3143,174 @@
       <w:pPr>
         <w:pStyle w:val="Trabajos"/>
         <w:ind w:firstLine="708"/>
-      </w:pPr>
-      <w:r>
-        <w:rPr>
-          <w:b/>
-          <w:bCs/>
-        </w:rPr>
-        <w:t>Atributos:</w:t>
+        <w:rPr>
+          <w:lang w:val="en-US"/>
+        </w:rPr>
+      </w:pPr>
+      <w:proofErr w:type="spellStart"/>
+      <w:r>
+        <w:rPr>
+          <w:b/>
+          <w:bCs/>
+          <w:lang w:val="en-US"/>
+        </w:rPr>
+        <w:t>Atributos</w:t>
+      </w:r>
+      <w:proofErr w:type="spellEnd"/>
+      <w:r>
+        <w:rPr>
+          <w:b/>
+          <w:bCs/>
+          <w:lang w:val="en-US"/>
+        </w:rPr>
+        <w:t>:</w:t>
       </w:r>
     </w:p>
     <w:p>
       <w:pPr>
         <w:pStyle w:val="Trabajos"/>
         <w:ind w:left="1068"/>
-      </w:pPr>
+        <w:rPr>
+          <w:lang w:val="en-US"/>
+        </w:rPr>
+      </w:pPr>
+      <w:r>
+        <w:rPr>
+          <w:lang w:val="en-US"/>
+        </w:rPr>
+        <w:t xml:space="preserve">Double </w:t>
+      </w:r>
       <w:proofErr w:type="spellStart"/>
       <w:r>
-        <w:t>Double</w:t>
+        <w:rPr>
+          <w:lang w:val="en-US"/>
+        </w:rPr>
+        <w:t>posx</w:t>
       </w:r>
       <w:proofErr w:type="spellEnd"/>
       <w:r>
+        <w:rPr>
+          <w:lang w:val="en-US"/>
+        </w:rPr>
+        <w:t xml:space="preserve">, posy, </w:t>
+      </w:r>
+      <w:proofErr w:type="gramStart"/>
+      <w:r>
+        <w:rPr>
+          <w:lang w:val="en-US"/>
+        </w:rPr>
+        <w:t>radio;</w:t>
+      </w:r>
+      <w:proofErr w:type="gramEnd"/>
+    </w:p>
+    <w:p>
+      <w:pPr>
+        <w:pStyle w:val="Trabajos"/>
+        <w:ind w:left="1068"/>
+      </w:pPr>
+      <w:proofErr w:type="spellStart"/>
+      <w:r>
+        <w:t>Int</w:t>
+      </w:r>
+      <w:proofErr w:type="spellEnd"/>
+      <w:r>
+        <w:t xml:space="preserve"> velocidad;</w:t>
+      </w:r>
+    </w:p>
+    <w:p>
+      <w:pPr>
+        <w:pStyle w:val="Trabajos"/>
+        <w:ind w:left="720"/>
+        <w:rPr>
+          <w:b/>
+          <w:bCs/>
+        </w:rPr>
+      </w:pPr>
+      <w:r>
+        <w:rPr>
+          <w:b/>
+          <w:bCs/>
+        </w:rPr>
+        <w:t>Métodos:</w:t>
+      </w:r>
+    </w:p>
+    <w:p>
+      <w:pPr>
+        <w:pStyle w:val="Trabajos"/>
+        <w:ind w:left="1068"/>
+      </w:pPr>
+      <w:proofErr w:type="gramStart"/>
+      <w:r>
+        <w:rPr>
+          <w:b/>
+          <w:bCs/>
+        </w:rPr>
+        <w:t>Bala</w:t>
+      </w:r>
+      <w:r>
+        <w:t>(</w:t>
+      </w:r>
+      <w:proofErr w:type="spellStart"/>
+      <w:proofErr w:type="gramEnd"/>
+      <w:r>
+        <w:t>double</w:t>
+      </w:r>
+      <w:proofErr w:type="spellEnd"/>
+      <w:r>
         <w:t xml:space="preserve"> </w:t>
       </w:r>
       <w:proofErr w:type="spellStart"/>
       <w:r>
-        <w:t>posx</w:t>
+        <w:t>x,double</w:t>
       </w:r>
       <w:proofErr w:type="spellEnd"/>
       <w:r>
-        <w:t xml:space="preserve">, </w:t>
+        <w:t xml:space="preserve"> </w:t>
       </w:r>
       <w:proofErr w:type="spellStart"/>
       <w:r>
-        <w:t>posy</w:t>
+        <w:t>y,int</w:t>
       </w:r>
       <w:proofErr w:type="spellEnd"/>
       <w:r>
-        <w:t>, radio;</w:t>
+        <w:t xml:space="preserve"> r);</w:t>
       </w:r>
     </w:p>
     <w:p>
       <w:pPr>
         <w:pStyle w:val="Trabajos"/>
         <w:ind w:left="1068"/>
-      </w:pPr>
-      <w:proofErr w:type="spellStart"/>
-      <w:r>
-        <w:t>Int</w:t>
-      </w:r>
-      <w:proofErr w:type="spellEnd"/>
-      <w:r>
-        <w:t xml:space="preserve"> velocidad;</w:t>
-      </w:r>
-    </w:p>
-    <w:p>
-      <w:pPr>
-        <w:pStyle w:val="Trabajos"/>
-        <w:ind w:left="720"/>
-        <w:rPr>
-          <w:b/>
-          <w:bCs/>
-        </w:rPr>
-      </w:pPr>
-      <w:r>
-        <w:rPr>
-          <w:b/>
-          <w:bCs/>
-        </w:rPr>
-        <w:t>Métodos:</w:t>
-      </w:r>
-    </w:p>
-    <w:p>
-      <w:pPr>
-        <w:pStyle w:val="Trabajos"/>
-        <w:ind w:left="1068"/>
-      </w:pPr>
-      <w:r>
-        <w:rPr>
-          <w:b/>
-          <w:bCs/>
-        </w:rPr>
-        <w:t>Bala</w:t>
-      </w:r>
-      <w:r>
+        <w:rPr>
+          <w:lang w:val="en-US"/>
+        </w:rPr>
+      </w:pPr>
+      <w:r>
+        <w:rPr>
+          <w:lang w:val="en-US"/>
+        </w:rPr>
+        <w:t xml:space="preserve">void </w:t>
+      </w:r>
+      <w:proofErr w:type="gramStart"/>
+      <w:r>
+        <w:rPr>
+          <w:b/>
+          <w:bCs/>
+          <w:lang w:val="en-US"/>
+        </w:rPr>
+        <w:t>left</w:t>
+      </w:r>
+      <w:r>
+        <w:rPr>
+          <w:lang w:val="en-US"/>
+        </w:rPr>
         <w:t>(</w:t>
       </w:r>
-      <w:proofErr w:type="spellStart"/>
-      <w:r>
-        <w:t>double</w:t>
-      </w:r>
-      <w:proofErr w:type="spellEnd"/>
-      <w:r>
-        <w:t xml:space="preserve"> </w:t>
-      </w:r>
-      <w:proofErr w:type="spellStart"/>
-      <w:r>
-        <w:t>x,double</w:t>
-      </w:r>
-      <w:proofErr w:type="spellEnd"/>
-      <w:r>
-        <w:t xml:space="preserve"> </w:t>
-      </w:r>
-      <w:proofErr w:type="spellStart"/>
-      <w:r>
-        <w:t>y,int</w:t>
-      </w:r>
-      <w:proofErr w:type="spellEnd"/>
-      <w:r>
-        <w:t xml:space="preserve"> r);</w:t>
-      </w:r>
-    </w:p>
-    <w:p>
-      <w:pPr>
-        <w:pStyle w:val="Trabajos"/>
-        <w:ind w:left="1068"/>
-      </w:pPr>
-      <w:proofErr w:type="spellStart"/>
-      <w:r>
-        <w:t>void</w:t>
-      </w:r>
-      <w:proofErr w:type="spellEnd"/>
-      <w:r>
-        <w:t xml:space="preserve"> </w:t>
-      </w:r>
-      <w:proofErr w:type="spellStart"/>
-      <w:r>
-        <w:rPr>
-          <w:b/>
-          <w:bCs/>
-        </w:rPr>
-        <w:t>left</w:t>
-      </w:r>
-      <w:proofErr w:type="spellEnd"/>
-      <w:r>
-        <w:t>();</w:t>
+      <w:proofErr w:type="gramEnd"/>
+      <w:r>
+        <w:rPr>
+          <w:lang w:val="en-US"/>
+        </w:rPr>
+        <w:t>);</w:t>
       </w:r>
     </w:p>
     <w:p>
@@ -3347,43 +3321,37 @@
           <w:color w:val="000000"/>
           <w:sz w:val="27"/>
           <w:szCs w:val="27"/>
-        </w:rPr>
-      </w:pPr>
-      <w:proofErr w:type="spellStart"/>
+          <w:lang w:val="en-US"/>
+        </w:rPr>
+      </w:pPr>
       <w:r>
         <w:rPr>
           <w:color w:val="000000"/>
           <w:sz w:val="27"/>
           <w:szCs w:val="27"/>
-        </w:rPr>
-        <w:t>void</w:t>
-      </w:r>
-      <w:proofErr w:type="spellEnd"/>
+          <w:lang w:val="en-US"/>
+        </w:rPr>
+        <w:t xml:space="preserve">void </w:t>
+      </w:r>
+      <w:proofErr w:type="gramStart"/>
       <w:r>
         <w:rPr>
           <w:color w:val="000000"/>
           <w:sz w:val="27"/>
           <w:szCs w:val="27"/>
-        </w:rPr>
-        <w:t xml:space="preserve"> </w:t>
-      </w:r>
-      <w:proofErr w:type="spellStart"/>
+          <w:lang w:val="en-US"/>
+        </w:rPr>
+        <w:t>spawn(</w:t>
+      </w:r>
+      <w:proofErr w:type="gramEnd"/>
       <w:r>
         <w:rPr>
           <w:color w:val="000000"/>
           <w:sz w:val="27"/>
           <w:szCs w:val="27"/>
-        </w:rPr>
-        <w:t>spawn</w:t>
-      </w:r>
-      <w:proofErr w:type="spellEnd"/>
-      <w:r>
-        <w:rPr>
-          <w:color w:val="000000"/>
-          <w:sz w:val="27"/>
-          <w:szCs w:val="27"/>
-        </w:rPr>
-        <w:t>();</w:t>
+          <w:lang w:val="en-US"/>
+        </w:rPr>
+        <w:t>);</w:t>
       </w:r>
     </w:p>
     <w:p>
@@ -3393,33 +3361,42 @@
         <w:rPr>
           <w:b/>
           <w:bCs/>
-        </w:rPr>
-      </w:pPr>
-      <w:proofErr w:type="spellStart"/>
-      <w:r>
-        <w:t>void</w:t>
-      </w:r>
-      <w:proofErr w:type="spellEnd"/>
-      <w:r>
-        <w:t xml:space="preserve"> </w:t>
-      </w:r>
-      <w:proofErr w:type="spellStart"/>
+          <w:lang w:val="en-US"/>
+        </w:rPr>
+      </w:pPr>
+      <w:r>
+        <w:rPr>
+          <w:lang w:val="en-US"/>
+        </w:rPr>
+        <w:t xml:space="preserve">void </w:t>
+      </w:r>
+      <w:proofErr w:type="gramStart"/>
       <w:r>
         <w:rPr>
           <w:b/>
           <w:bCs/>
           <w:i/>
           <w:iCs/>
+          <w:lang w:val="en-US"/>
         </w:rPr>
         <w:t>paint</w:t>
       </w:r>
-      <w:proofErr w:type="spellEnd"/>
-      <w:r>
-        <w:rPr>
-          <w:b/>
-          <w:bCs/>
-        </w:rPr>
-        <w:t>(…);</w:t>
+      <w:r>
+        <w:rPr>
+          <w:b/>
+          <w:bCs/>
+          <w:lang w:val="en-US"/>
+        </w:rPr>
+        <w:t>(</w:t>
+      </w:r>
+      <w:proofErr w:type="gramEnd"/>
+      <w:r>
+        <w:rPr>
+          <w:b/>
+          <w:bCs/>
+          <w:lang w:val="en-US"/>
+        </w:rPr>
+        <w:t>…);</w:t>
       </w:r>
     </w:p>
     <w:p>
@@ -3491,53 +3468,84 @@
         <w:rPr>
           <w:b/>
           <w:bCs/>
-        </w:rPr>
-      </w:pPr>
-      <w:r>
-        <w:rPr>
-          <w:b/>
-          <w:bCs/>
-        </w:rPr>
-        <w:t>Métodos:</w:t>
+          <w:lang w:val="en-US"/>
+        </w:rPr>
+      </w:pPr>
+      <w:proofErr w:type="spellStart"/>
+      <w:r>
+        <w:rPr>
+          <w:b/>
+          <w:bCs/>
+          <w:lang w:val="en-US"/>
+        </w:rPr>
+        <w:t>Métodos</w:t>
+      </w:r>
+      <w:proofErr w:type="spellEnd"/>
+      <w:r>
+        <w:rPr>
+          <w:b/>
+          <w:bCs/>
+          <w:lang w:val="en-US"/>
+        </w:rPr>
+        <w:t>:</w:t>
       </w:r>
     </w:p>
     <w:p>
       <w:pPr>
         <w:pStyle w:val="Trabajos"/>
         <w:ind w:left="720"/>
-      </w:pPr>
-      <w:r>
-        <w:rPr>
-          <w:b/>
-          <w:bCs/>
+        <w:rPr>
+          <w:lang w:val="en-US"/>
+        </w:rPr>
+      </w:pPr>
+      <w:proofErr w:type="gramStart"/>
+      <w:r>
+        <w:rPr>
+          <w:b/>
+          <w:bCs/>
+          <w:lang w:val="en-US"/>
         </w:rPr>
         <w:t>Bala</w:t>
       </w:r>
       <w:r>
+        <w:rPr>
+          <w:lang w:val="en-US"/>
+        </w:rPr>
         <w:t>(</w:t>
       </w:r>
+      <w:proofErr w:type="gramEnd"/>
+      <w:r>
+        <w:rPr>
+          <w:lang w:val="en-US"/>
+        </w:rPr>
+        <w:t xml:space="preserve">double </w:t>
+      </w:r>
       <w:proofErr w:type="spellStart"/>
       <w:r>
-        <w:t>double</w:t>
+        <w:rPr>
+          <w:lang w:val="en-US"/>
+        </w:rPr>
+        <w:t>x,double</w:t>
       </w:r>
       <w:proofErr w:type="spellEnd"/>
       <w:r>
+        <w:rPr>
+          <w:lang w:val="en-US"/>
+        </w:rPr>
         <w:t xml:space="preserve"> </w:t>
       </w:r>
       <w:proofErr w:type="spellStart"/>
       <w:r>
-        <w:t>x,double</w:t>
+        <w:rPr>
+          <w:lang w:val="en-US"/>
+        </w:rPr>
+        <w:t>y,int</w:t>
       </w:r>
       <w:proofErr w:type="spellEnd"/>
       <w:r>
-        <w:t xml:space="preserve"> </w:t>
-      </w:r>
-      <w:proofErr w:type="spellStart"/>
-      <w:r>
-        <w:t>y,int</w:t>
-      </w:r>
-      <w:proofErr w:type="spellEnd"/>
-      <w:r>
+        <w:rPr>
+          <w:lang w:val="en-US"/>
+        </w:rPr>
         <w:t xml:space="preserve"> r);</w:t>
       </w:r>
     </w:p>
@@ -3545,26 +3553,37 @@
       <w:pPr>
         <w:pStyle w:val="Trabajos"/>
         <w:ind w:left="720"/>
-      </w:pPr>
-      <w:proofErr w:type="spellStart"/>
-      <w:r>
-        <w:t>void</w:t>
-      </w:r>
-      <w:proofErr w:type="spellEnd"/>
-      <w:r>
-        <w:t xml:space="preserve"> </w:t>
-      </w:r>
-      <w:proofErr w:type="spellStart"/>
-      <w:r>
-        <w:rPr>
-          <w:b/>
-          <w:bCs/>
+        <w:rPr>
+          <w:lang w:val="en-US"/>
+        </w:rPr>
+      </w:pPr>
+      <w:r>
+        <w:rPr>
+          <w:lang w:val="en-US"/>
+        </w:rPr>
+        <w:t xml:space="preserve">void </w:t>
+      </w:r>
+      <w:proofErr w:type="gramStart"/>
+      <w:r>
+        <w:rPr>
+          <w:b/>
+          <w:bCs/>
+          <w:lang w:val="en-US"/>
         </w:rPr>
         <w:t>left</w:t>
       </w:r>
-      <w:proofErr w:type="spellEnd"/>
-      <w:r>
-        <w:t>();</w:t>
+      <w:r>
+        <w:rPr>
+          <w:lang w:val="en-US"/>
+        </w:rPr>
+        <w:t>(</w:t>
+      </w:r>
+      <w:proofErr w:type="gramEnd"/>
+      <w:r>
+        <w:rPr>
+          <w:lang w:val="en-US"/>
+        </w:rPr>
+        <w:t>);</w:t>
       </w:r>
     </w:p>
     <w:p>
@@ -3596,6 +3615,7 @@
         <w:t xml:space="preserve"> </w:t>
       </w:r>
       <w:proofErr w:type="spellStart"/>
+      <w:proofErr w:type="gramStart"/>
       <w:r>
         <w:rPr>
           <w:color w:val="000000"/>
@@ -3611,7 +3631,16 @@
           <w:sz w:val="27"/>
           <w:szCs w:val="27"/>
         </w:rPr>
-        <w:t>();</w:t>
+        <w:t>(</w:t>
+      </w:r>
+      <w:proofErr w:type="gramEnd"/>
+      <w:r>
+        <w:rPr>
+          <w:color w:val="000000"/>
+          <w:sz w:val="27"/>
+          <w:szCs w:val="27"/>
+        </w:rPr>
+        <w:t>);</w:t>
       </w:r>
     </w:p>
     <w:p>
@@ -3634,6 +3663,7 @@
         <w:t xml:space="preserve"> </w:t>
       </w:r>
       <w:proofErr w:type="spellStart"/>
+      <w:proofErr w:type="gramStart"/>
       <w:r>
         <w:rPr>
           <w:b/>
@@ -3651,7 +3681,17 @@
           <w:i/>
           <w:iCs/>
         </w:rPr>
-        <w:t>(…);</w:t>
+        <w:t>(</w:t>
+      </w:r>
+      <w:proofErr w:type="gramEnd"/>
+      <w:r>
+        <w:rPr>
+          <w:b/>
+          <w:bCs/>
+          <w:i/>
+          <w:iCs/>
+        </w:rPr>
+        <w:t>…);</w:t>
       </w:r>
     </w:p>
     <w:p>
@@ -3723,53 +3763,84 @@
         <w:rPr>
           <w:b/>
           <w:bCs/>
-        </w:rPr>
-      </w:pPr>
-      <w:r>
-        <w:rPr>
-          <w:b/>
-          <w:bCs/>
-        </w:rPr>
-        <w:t>Métodos:</w:t>
+          <w:lang w:val="en-US"/>
+        </w:rPr>
+      </w:pPr>
+      <w:proofErr w:type="spellStart"/>
+      <w:r>
+        <w:rPr>
+          <w:b/>
+          <w:bCs/>
+          <w:lang w:val="en-US"/>
+        </w:rPr>
+        <w:t>Métodos</w:t>
+      </w:r>
+      <w:proofErr w:type="spellEnd"/>
+      <w:r>
+        <w:rPr>
+          <w:b/>
+          <w:bCs/>
+          <w:lang w:val="en-US"/>
+        </w:rPr>
+        <w:t>:</w:t>
       </w:r>
     </w:p>
     <w:p>
       <w:pPr>
         <w:pStyle w:val="Trabajos"/>
         <w:ind w:left="720"/>
-      </w:pPr>
-      <w:r>
-        <w:rPr>
-          <w:b/>
-          <w:bCs/>
+        <w:rPr>
+          <w:lang w:val="en-US"/>
+        </w:rPr>
+      </w:pPr>
+      <w:proofErr w:type="gramStart"/>
+      <w:r>
+        <w:rPr>
+          <w:b/>
+          <w:bCs/>
+          <w:lang w:val="en-US"/>
         </w:rPr>
         <w:t>Bala</w:t>
       </w:r>
       <w:r>
+        <w:rPr>
+          <w:lang w:val="en-US"/>
+        </w:rPr>
         <w:t>(</w:t>
       </w:r>
+      <w:proofErr w:type="gramEnd"/>
+      <w:r>
+        <w:rPr>
+          <w:lang w:val="en-US"/>
+        </w:rPr>
+        <w:t xml:space="preserve">double </w:t>
+      </w:r>
       <w:proofErr w:type="spellStart"/>
       <w:r>
-        <w:t>double</w:t>
+        <w:rPr>
+          <w:lang w:val="en-US"/>
+        </w:rPr>
+        <w:t>x,double</w:t>
       </w:r>
       <w:proofErr w:type="spellEnd"/>
       <w:r>
+        <w:rPr>
+          <w:lang w:val="en-US"/>
+        </w:rPr>
         <w:t xml:space="preserve"> </w:t>
       </w:r>
       <w:proofErr w:type="spellStart"/>
       <w:r>
-        <w:t>x,double</w:t>
+        <w:rPr>
+          <w:lang w:val="en-US"/>
+        </w:rPr>
+        <w:t>y,int</w:t>
       </w:r>
       <w:proofErr w:type="spellEnd"/>
       <w:r>
-        <w:t xml:space="preserve"> </w:t>
-      </w:r>
-      <w:proofErr w:type="spellStart"/>
-      <w:r>
-        <w:t>y,int</w:t>
-      </w:r>
-      <w:proofErr w:type="spellEnd"/>
-      <w:r>
+        <w:rPr>
+          <w:lang w:val="en-US"/>
+        </w:rPr>
         <w:t xml:space="preserve"> r);</w:t>
       </w:r>
     </w:p>
@@ -3777,26 +3848,37 @@
       <w:pPr>
         <w:pStyle w:val="Trabajos"/>
         <w:ind w:left="720"/>
-      </w:pPr>
-      <w:proofErr w:type="spellStart"/>
-      <w:r>
-        <w:t>void</w:t>
-      </w:r>
-      <w:proofErr w:type="spellEnd"/>
-      <w:r>
-        <w:t xml:space="preserve"> </w:t>
-      </w:r>
-      <w:proofErr w:type="spellStart"/>
-      <w:r>
-        <w:rPr>
-          <w:b/>
-          <w:bCs/>
+        <w:rPr>
+          <w:lang w:val="en-US"/>
+        </w:rPr>
+      </w:pPr>
+      <w:r>
+        <w:rPr>
+          <w:lang w:val="en-US"/>
+        </w:rPr>
+        <w:t xml:space="preserve">void </w:t>
+      </w:r>
+      <w:proofErr w:type="gramStart"/>
+      <w:r>
+        <w:rPr>
+          <w:b/>
+          <w:bCs/>
+          <w:lang w:val="en-US"/>
         </w:rPr>
         <w:t>left</w:t>
       </w:r>
-      <w:proofErr w:type="spellEnd"/>
-      <w:r>
-        <w:t>();</w:t>
+      <w:r>
+        <w:rPr>
+          <w:lang w:val="en-US"/>
+        </w:rPr>
+        <w:t>(</w:t>
+      </w:r>
+      <w:proofErr w:type="gramEnd"/>
+      <w:r>
+        <w:rPr>
+          <w:lang w:val="en-US"/>
+        </w:rPr>
+        <w:t>);</w:t>
       </w:r>
     </w:p>
     <w:p>
@@ -3828,6 +3910,7 @@
         <w:t xml:space="preserve"> </w:t>
       </w:r>
       <w:proofErr w:type="spellStart"/>
+      <w:proofErr w:type="gramStart"/>
       <w:r>
         <w:rPr>
           <w:color w:val="000000"/>
@@ -3843,7 +3926,16 @@
           <w:sz w:val="27"/>
           <w:szCs w:val="27"/>
         </w:rPr>
-        <w:t>();</w:t>
+        <w:t>(</w:t>
+      </w:r>
+      <w:proofErr w:type="gramEnd"/>
+      <w:r>
+        <w:rPr>
+          <w:color w:val="000000"/>
+          <w:sz w:val="27"/>
+          <w:szCs w:val="27"/>
+        </w:rPr>
+        <w:t>);</w:t>
       </w:r>
     </w:p>
     <w:p>
@@ -3899,54 +3991,142 @@
           <w:b/>
           <w:bCs/>
         </w:rPr>
+        <w:t>Misil:</w:t>
+      </w:r>
+      <w:r>
+        <w:t xml:space="preserve"> controla la aparición de las bolas de fuego y su movimiento a través de la pantalla.</w:t>
+      </w:r>
+    </w:p>
+    <w:p>
+      <w:pPr>
+        <w:pStyle w:val="Trabajos"/>
+        <w:ind w:left="708"/>
+      </w:pPr>
+      <w:r>
+        <w:rPr>
+          <w:b/>
+          <w:bCs/>
+        </w:rPr>
+        <w:t>Atributos:</w:t>
+      </w:r>
+    </w:p>
+    <w:p>
+      <w:pPr>
+        <w:pStyle w:val="Trabajos"/>
+        <w:ind w:left="708" w:firstLine="12"/>
+      </w:pPr>
+      <w:proofErr w:type="spellStart"/>
+      <w:r>
         <w:lastRenderedPageBreak/>
-        <w:t>Misil:</w:t>
-      </w:r>
-      <w:r>
-        <w:t xml:space="preserve"> controla la aparición de las bolas de fuego y su movimiento a través de la pantalla.</w:t>
-      </w:r>
-    </w:p>
-    <w:p>
-      <w:pPr>
-        <w:pStyle w:val="Trabajos"/>
-        <w:ind w:left="708"/>
-      </w:pPr>
-      <w:r>
-        <w:rPr>
-          <w:b/>
-          <w:bCs/>
-        </w:rPr>
-        <w:t>Atributos:</w:t>
-      </w:r>
-    </w:p>
-    <w:p>
-      <w:pPr>
-        <w:pStyle w:val="Trabajos"/>
-        <w:ind w:left="708" w:firstLine="12"/>
-      </w:pPr>
+        <w:t>Int</w:t>
+      </w:r>
+      <w:proofErr w:type="spellEnd"/>
+      <w:r>
+        <w:t xml:space="preserve"> </w:t>
+      </w:r>
       <w:proofErr w:type="spellStart"/>
       <w:r>
-        <w:t>Int</w:t>
+        <w:t>posx</w:t>
       </w:r>
       <w:proofErr w:type="spellEnd"/>
       <w:r>
+        <w:t xml:space="preserve">, </w:t>
+      </w:r>
+      <w:proofErr w:type="spellStart"/>
+      <w:r>
+        <w:t>posy</w:t>
+      </w:r>
+      <w:proofErr w:type="spellEnd"/>
+      <w:r>
+        <w:t>, radio, velocidad;</w:t>
+      </w:r>
+    </w:p>
+    <w:p>
+      <w:pPr>
+        <w:pStyle w:val="Trabajos"/>
+        <w:ind w:left="720"/>
+        <w:rPr>
+          <w:b/>
+          <w:bCs/>
+          <w:lang w:val="en-US"/>
+        </w:rPr>
+      </w:pPr>
+      <w:proofErr w:type="spellStart"/>
+      <w:r>
+        <w:rPr>
+          <w:b/>
+          <w:bCs/>
+          <w:lang w:val="en-US"/>
+        </w:rPr>
+        <w:t>Métodos</w:t>
+      </w:r>
+      <w:proofErr w:type="spellEnd"/>
+      <w:r>
+        <w:rPr>
+          <w:b/>
+          <w:bCs/>
+          <w:lang w:val="en-US"/>
+        </w:rPr>
+        <w:t>:</w:t>
+      </w:r>
+    </w:p>
+    <w:p>
+      <w:pPr>
+        <w:pStyle w:val="Trabajos"/>
+        <w:ind w:left="720"/>
+        <w:rPr>
+          <w:lang w:val="en-US"/>
+        </w:rPr>
+      </w:pPr>
+      <w:proofErr w:type="gramStart"/>
+      <w:r>
+        <w:rPr>
+          <w:b/>
+          <w:bCs/>
+          <w:lang w:val="en-US"/>
+        </w:rPr>
+        <w:t>Bala</w:t>
+      </w:r>
+      <w:r>
+        <w:rPr>
+          <w:lang w:val="en-US"/>
+        </w:rPr>
+        <w:t>(</w:t>
+      </w:r>
+      <w:proofErr w:type="gramEnd"/>
+      <w:r>
+        <w:rPr>
+          <w:lang w:val="en-US"/>
+        </w:rPr>
+        <w:t xml:space="preserve">double </w:t>
+      </w:r>
+      <w:proofErr w:type="spellStart"/>
+      <w:r>
+        <w:rPr>
+          <w:lang w:val="en-US"/>
+        </w:rPr>
+        <w:t>x,double</w:t>
+      </w:r>
+      <w:proofErr w:type="spellEnd"/>
+      <w:r>
+        <w:rPr>
+          <w:lang w:val="en-US"/>
+        </w:rPr>
         <w:t xml:space="preserve"> </w:t>
       </w:r>
       <w:proofErr w:type="spellStart"/>
       <w:r>
-        <w:t>posx</w:t>
+        <w:rPr>
+          <w:lang w:val="en-US"/>
+        </w:rPr>
+        <w:t>y,int</w:t>
       </w:r>
       <w:proofErr w:type="spellEnd"/>
       <w:r>
-        <w:t xml:space="preserve">, </w:t>
-      </w:r>
-      <w:proofErr w:type="spellStart"/>
-      <w:r>
-        <w:t>posy</w:t>
-      </w:r>
-      <w:proofErr w:type="spellEnd"/>
-      <w:r>
-        <w:t>, radio, velocidad;</w:t>
+        <w:rPr>
+          <w:lang w:val="en-US"/>
+        </w:rPr>
+        <w:t xml:space="preserve"> r);</w:t>
       </w:r>
     </w:p>
     <w:p>
@@ -3954,95 +4134,41 @@
         <w:pStyle w:val="Trabajos"/>
         <w:ind w:left="720"/>
         <w:rPr>
-          <w:b/>
-          <w:bCs/>
-        </w:rPr>
-      </w:pPr>
-      <w:r>
-        <w:rPr>
-          <w:b/>
-          <w:bCs/>
-        </w:rPr>
-        <w:t>Métodos:</w:t>
-      </w:r>
-    </w:p>
-    <w:p>
-      <w:pPr>
-        <w:pStyle w:val="Trabajos"/>
-        <w:ind w:left="720"/>
-      </w:pPr>
-      <w:r>
-        <w:rPr>
-          <w:b/>
-          <w:bCs/>
-        </w:rPr>
-        <w:t>Bala</w:t>
-      </w:r>
-      <w:r>
+          <w:szCs w:val="24"/>
+          <w:lang w:val="en-US"/>
+        </w:rPr>
+      </w:pPr>
+      <w:r>
+        <w:rPr>
+          <w:szCs w:val="24"/>
+          <w:lang w:val="en-US"/>
+        </w:rPr>
+        <w:t xml:space="preserve">void </w:t>
+      </w:r>
+      <w:proofErr w:type="gramStart"/>
+      <w:r>
+        <w:rPr>
+          <w:b/>
+          <w:bCs/>
+          <w:szCs w:val="24"/>
+          <w:lang w:val="en-US"/>
+        </w:rPr>
+        <w:t>left</w:t>
+      </w:r>
+      <w:r>
+        <w:rPr>
+          <w:szCs w:val="24"/>
+          <w:lang w:val="en-US"/>
+        </w:rPr>
         <w:t>(</w:t>
       </w:r>
-      <w:proofErr w:type="spellStart"/>
-      <w:r>
-        <w:t>double</w:t>
-      </w:r>
-      <w:proofErr w:type="spellEnd"/>
-      <w:r>
-        <w:t xml:space="preserve"> </w:t>
-      </w:r>
-      <w:proofErr w:type="spellStart"/>
-      <w:r>
-        <w:t>x,double</w:t>
-      </w:r>
-      <w:proofErr w:type="spellEnd"/>
-      <w:r>
-        <w:t xml:space="preserve"> </w:t>
-      </w:r>
-      <w:proofErr w:type="spellStart"/>
-      <w:r>
-        <w:t>y,int</w:t>
-      </w:r>
-      <w:proofErr w:type="spellEnd"/>
-      <w:r>
-        <w:t xml:space="preserve"> r);</w:t>
-      </w:r>
-    </w:p>
-    <w:p>
-      <w:pPr>
-        <w:pStyle w:val="Trabajos"/>
-        <w:ind w:left="720"/>
+      <w:proofErr w:type="gramEnd"/>
+      <w:r>
         <w:rPr>
           <w:szCs w:val="24"/>
-        </w:rPr>
-      </w:pPr>
-      <w:proofErr w:type="spellStart"/>
-      <w:r>
-        <w:rPr>
-          <w:szCs w:val="24"/>
-        </w:rPr>
-        <w:t>void</w:t>
-      </w:r>
-      <w:proofErr w:type="spellEnd"/>
-      <w:r>
-        <w:rPr>
-          <w:szCs w:val="24"/>
-        </w:rPr>
-        <w:t xml:space="preserve"> </w:t>
-      </w:r>
-      <w:proofErr w:type="spellStart"/>
-      <w:r>
-        <w:rPr>
-          <w:b/>
-          <w:bCs/>
-          <w:szCs w:val="24"/>
-        </w:rPr>
-        <w:t>left</w:t>
-      </w:r>
-      <w:proofErr w:type="spellEnd"/>
-      <w:r>
-        <w:rPr>
-          <w:szCs w:val="24"/>
-        </w:rPr>
-        <w:t>();</w:t>
+          <w:lang w:val="en-US"/>
+        </w:rPr>
+        <w:t>);</w:t>
       </w:r>
     </w:p>
     <w:p>
@@ -4071,6 +4197,7 @@
         <w:t xml:space="preserve"> </w:t>
       </w:r>
       <w:proofErr w:type="spellStart"/>
+      <w:proofErr w:type="gramStart"/>
       <w:r>
         <w:rPr>
           <w:color w:val="000000"/>
@@ -4084,7 +4211,15 @@
           <w:color w:val="000000"/>
           <w:szCs w:val="24"/>
         </w:rPr>
-        <w:t>();</w:t>
+        <w:t>(</w:t>
+      </w:r>
+      <w:proofErr w:type="gramEnd"/>
+      <w:r>
+        <w:rPr>
+          <w:color w:val="000000"/>
+          <w:szCs w:val="24"/>
+        </w:rPr>
+        <w:t>);</w:t>
       </w:r>
     </w:p>
     <w:p>
@@ -4112,6 +4247,7 @@
         <w:t xml:space="preserve"> </w:t>
       </w:r>
       <w:proofErr w:type="spellStart"/>
+      <w:proofErr w:type="gramStart"/>
       <w:r>
         <w:rPr>
           <w:b/>
@@ -4129,7 +4265,16 @@
           <w:bCs/>
           <w:szCs w:val="24"/>
         </w:rPr>
-        <w:t>(…);</w:t>
+        <w:t>(</w:t>
+      </w:r>
+      <w:proofErr w:type="gramEnd"/>
+      <w:r>
+        <w:rPr>
+          <w:b/>
+          <w:bCs/>
+          <w:szCs w:val="24"/>
+        </w:rPr>
+        <w:t>…);</w:t>
       </w:r>
     </w:p>
     <w:p>
@@ -4260,21 +4405,35 @@
           <w:kern w:val="0"/>
           <w:sz w:val="24"/>
           <w:szCs w:val="24"/>
-          <w:lang w:eastAsia="es-CO"/>
+          <w:lang w:val="en-US" w:eastAsia="es-CO"/>
           <w14:ligatures w14:val="none"/>
         </w:rPr>
       </w:pPr>
-      <w:proofErr w:type="spellStart"/>
       <w:r>
         <w:rPr>
           <w:rFonts w:ascii="Times New Roman" w:eastAsia="Times New Roman" w:hAnsi="Times New Roman" w:cs="Times New Roman"/>
           <w:kern w:val="0"/>
           <w:sz w:val="24"/>
           <w:szCs w:val="24"/>
-          <w:lang w:eastAsia="es-CO"/>
+          <w:lang w:val="en-US" w:eastAsia="es-CO"/>
           <w14:ligatures w14:val="none"/>
         </w:rPr>
-        <w:t>bool</w:t>
+        <w:t xml:space="preserve">bool </w:t>
+      </w:r>
+      <w:proofErr w:type="spellStart"/>
+      <w:proofErr w:type="gramStart"/>
+      <w:r>
+        <w:rPr>
+          <w:rFonts w:ascii="Times New Roman" w:eastAsia="Times New Roman" w:hAnsi="Times New Roman" w:cs="Times New Roman"/>
+          <w:b/>
+          <w:bCs/>
+          <w:kern w:val="0"/>
+          <w:sz w:val="24"/>
+          <w:szCs w:val="24"/>
+          <w:lang w:val="en-US" w:eastAsia="es-CO"/>
+          <w14:ligatures w14:val="none"/>
+        </w:rPr>
+        <w:t>EvaluarColision</w:t>
       </w:r>
       <w:proofErr w:type="spellEnd"/>
       <w:r>
@@ -4283,36 +4442,22 @@
           <w:kern w:val="0"/>
           <w:sz w:val="24"/>
           <w:szCs w:val="24"/>
-          <w:lang w:eastAsia="es-CO"/>
+          <w:lang w:val="en-US" w:eastAsia="es-CO"/>
           <w14:ligatures w14:val="none"/>
         </w:rPr>
-        <w:t xml:space="preserve"> </w:t>
-      </w:r>
-      <w:proofErr w:type="spellStart"/>
-      <w:r>
-        <w:rPr>
-          <w:rFonts w:ascii="Times New Roman" w:eastAsia="Times New Roman" w:hAnsi="Times New Roman" w:cs="Times New Roman"/>
-          <w:b/>
-          <w:bCs/>
-          <w:kern w:val="0"/>
-          <w:sz w:val="24"/>
-          <w:szCs w:val="24"/>
-          <w:lang w:eastAsia="es-CO"/>
-          <w14:ligatures w14:val="none"/>
-        </w:rPr>
-        <w:t>EvaluarColision</w:t>
-      </w:r>
-      <w:proofErr w:type="spellEnd"/>
+        <w:t>(</w:t>
+      </w:r>
+      <w:proofErr w:type="gramEnd"/>
       <w:r>
         <w:rPr>
           <w:rFonts w:ascii="Times New Roman" w:eastAsia="Times New Roman" w:hAnsi="Times New Roman" w:cs="Times New Roman"/>
           <w:kern w:val="0"/>
           <w:sz w:val="24"/>
           <w:szCs w:val="24"/>
-          <w:lang w:eastAsia="es-CO"/>
+          <w:lang w:val="en-US" w:eastAsia="es-CO"/>
           <w14:ligatures w14:val="none"/>
         </w:rPr>
-        <w:t>();</w:t>
+        <w:t>);</w:t>
       </w:r>
     </w:p>
     <w:p>
@@ -4371,6 +4516,7 @@
         </w:rPr>
         <w:t>Col_</w:t>
       </w:r>
+      <w:proofErr w:type="gramStart"/>
       <w:r>
         <w:rPr>
           <w:rFonts w:ascii="Times New Roman" w:eastAsia="Times New Roman" w:hAnsi="Times New Roman" w:cs="Times New Roman"/>
@@ -4394,7 +4540,19 @@
           <w:lang w:val="en-US" w:eastAsia="es-CO"/>
           <w14:ligatures w14:val="none"/>
         </w:rPr>
-        <w:t>();</w:t>
+        <w:t>(</w:t>
+      </w:r>
+      <w:proofErr w:type="gramEnd"/>
+      <w:r>
+        <w:rPr>
+          <w:rFonts w:ascii="Times New Roman" w:eastAsia="Times New Roman" w:hAnsi="Times New Roman" w:cs="Times New Roman"/>
+          <w:kern w:val="0"/>
+          <w:sz w:val="24"/>
+          <w:szCs w:val="24"/>
+          <w:lang w:val="en-US" w:eastAsia="es-CO"/>
+          <w14:ligatures w14:val="none"/>
+        </w:rPr>
+        <w:t>);</w:t>
       </w:r>
     </w:p>
     <w:p>
@@ -4461,8 +4619,21 @@
           <w:lang w:val="en-US" w:eastAsia="es-CO"/>
           <w14:ligatures w14:val="none"/>
         </w:rPr>
-        <w:t>=0;</w:t>
-      </w:r>
+        <w:t>=</w:t>
+      </w:r>
+      <w:proofErr w:type="gramStart"/>
+      <w:r>
+        <w:rPr>
+          <w:rFonts w:ascii="Times New Roman" w:eastAsia="Times New Roman" w:hAnsi="Times New Roman" w:cs="Times New Roman"/>
+          <w:kern w:val="0"/>
+          <w:sz w:val="24"/>
+          <w:szCs w:val="24"/>
+          <w:lang w:val="en-US" w:eastAsia="es-CO"/>
+          <w14:ligatures w14:val="none"/>
+        </w:rPr>
+        <w:t>0;</w:t>
+      </w:r>
+      <w:proofErr w:type="gramEnd"/>
     </w:p>
     <w:p>
       <w:pPr>
@@ -4528,8 +4699,21 @@
           <w:lang w:val="en-US" w:eastAsia="es-CO"/>
           <w14:ligatures w14:val="none"/>
         </w:rPr>
-        <w:t>=0;</w:t>
-      </w:r>
+        <w:t>=</w:t>
+      </w:r>
+      <w:proofErr w:type="gramStart"/>
+      <w:r>
+        <w:rPr>
+          <w:rFonts w:ascii="Times New Roman" w:eastAsia="Times New Roman" w:hAnsi="Times New Roman" w:cs="Times New Roman"/>
+          <w:kern w:val="0"/>
+          <w:sz w:val="24"/>
+          <w:szCs w:val="24"/>
+          <w:lang w:val="en-US" w:eastAsia="es-CO"/>
+          <w14:ligatures w14:val="none"/>
+        </w:rPr>
+        <w:t>0;</w:t>
+      </w:r>
+      <w:proofErr w:type="gramEnd"/>
     </w:p>
     <w:p>
       <w:pPr>
@@ -4581,7 +4765,19 @@
           <w:szCs w:val="24"/>
           <w:lang w:val="en-US" w:eastAsia="es-CO"/>
         </w:rPr>
-        <w:t>msg_win</w:t>
+        <w:t>msg_</w:t>
+      </w:r>
+      <w:proofErr w:type="gramStart"/>
+      <w:r>
+        <w:rPr>
+          <w:rFonts w:ascii="Times New Roman" w:eastAsia="Times New Roman" w:hAnsi="Times New Roman" w:cs="Times New Roman"/>
+          <w:b/>
+          <w:bCs/>
+          <w:sz w:val="24"/>
+          <w:szCs w:val="24"/>
+          <w:lang w:val="en-US" w:eastAsia="es-CO"/>
+        </w:rPr>
+        <w:t>win</w:t>
       </w:r>
       <w:proofErr w:type="spellEnd"/>
       <w:r>
@@ -4591,7 +4787,17 @@
           <w:szCs w:val="24"/>
           <w:lang w:val="en-US" w:eastAsia="es-CO"/>
         </w:rPr>
-        <w:t xml:space="preserve">(int </w:t>
+        <w:t>(</w:t>
+      </w:r>
+      <w:proofErr w:type="gramEnd"/>
+      <w:r>
+        <w:rPr>
+          <w:rFonts w:ascii="Times New Roman" w:eastAsia="Times New Roman" w:hAnsi="Times New Roman" w:cs="Times New Roman"/>
+          <w:sz w:val="24"/>
+          <w:szCs w:val="24"/>
+          <w:lang w:val="en-US" w:eastAsia="es-CO"/>
+        </w:rPr>
+        <w:t xml:space="preserve">int </w:t>
       </w:r>
       <w:proofErr w:type="spellStart"/>
       <w:r>
@@ -5007,7 +5213,7 @@
   <w:abstractNum w:abstractNumId="3" w15:restartNumberingAfterBreak="0">
     <w:nsid w:val="1D992C2A"/>
     <w:multiLevelType w:val="hybridMultilevel"/>
-    <w:tmpl w:val="2864C944"/>
+    <w:tmpl w:val="FF7024FA"/>
     <w:lvl w:ilvl="0" w:tplc="240A0001">
       <w:start w:val="1"/>
       <w:numFmt w:val="bullet"/>

</xml_diff>